<commit_message>
cambios al informe técnico
</commit_message>
<xml_diff>
--- a/INFORME TÉCNICO DE RESIDENCIA.docx
+++ b/INFORME TÉCNICO DE RESIDENCIA.docx
@@ -1000,7 +1000,7 @@
               </wp:anchor>
             </w:drawing>
           </mc:Choice>
-          <mc:Fallback xmlns:a14="http://schemas.microsoft.com/office/drawing/2010/main" xmlns:pic="http://schemas.openxmlformats.org/drawingml/2006/picture" xmlns:a="http://schemas.openxmlformats.org/drawingml/2006/main">
+          <mc:Fallback xmlns:a="http://schemas.openxmlformats.org/drawingml/2006/main" xmlns:pic="http://schemas.openxmlformats.org/drawingml/2006/picture" xmlns:a14="http://schemas.microsoft.com/office/drawing/2010/main">
             <w:pict w14:anchorId="3CC7CD29">
               <v:rect id="Rectangle 3" style="position:absolute;margin-left:25.95pt;margin-top:0;width:34.35pt;height:843.1pt;z-index:-251658239;visibility:visible;mso-wrap-style:square;mso-width-percent:0;mso-height-percent:0;mso-wrap-distance-left:9pt;mso-wrap-distance-top:0;mso-wrap-distance-right:9pt;mso-wrap-distance-bottom:0;mso-position-horizontal:absolute;mso-position-horizontal-relative:margin;mso-position-vertical:top;mso-position-vertical-relative:page;mso-width-percent:0;mso-height-percent:0;mso-width-relative:page;mso-height-relative:page;v-text-anchor:top" o:spid="_x0000_s1026" fillcolor="#ed7d31 [3205]" stroked="f" w14:anchorId="1BD52ED7" o:gfxdata="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">
                 <w10:wrap anchorx="margin" anchory="page"/>
@@ -1070,7 +1070,7 @@
               </wp:anchor>
             </w:drawing>
           </mc:Choice>
-          <mc:Fallback xmlns:a14="http://schemas.microsoft.com/office/drawing/2010/main" xmlns:pic="http://schemas.openxmlformats.org/drawingml/2006/picture" xmlns:a="http://schemas.openxmlformats.org/drawingml/2006/main">
+          <mc:Fallback xmlns:a="http://schemas.openxmlformats.org/drawingml/2006/main" xmlns:pic="http://schemas.openxmlformats.org/drawingml/2006/picture" xmlns:a14="http://schemas.microsoft.com/office/drawing/2010/main">
             <w:pict w14:anchorId="44B530A2">
               <v:rect id="Rectangle 3" style="position:absolute;margin-left:-17.35pt;margin-top:-70.85pt;width:45.15pt;height:841.9pt;z-index:-251658238;visibility:visible;mso-wrap-style:square;mso-width-percent:0;mso-height-percent:0;mso-wrap-distance-left:9pt;mso-wrap-distance-top:0;mso-wrap-distance-right:9pt;mso-wrap-distance-bottom:0;mso-position-horizontal:absolute;mso-position-horizontal-relative:margin;mso-position-vertical:absolute;mso-position-vertical-relative:margin;mso-width-percent:0;mso-height-percent:0;mso-width-relative:page;mso-height-relative:page;v-text-anchor:top" o:spid="_x0000_s1026" fillcolor="white [3212]" stroked="f" w14:anchorId="61F3F73E" o:gfxdata="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">
                 <w10:wrap anchorx="margin" anchory="margin"/>
@@ -1140,7 +1140,7 @@
               </wp:anchor>
             </w:drawing>
           </mc:Choice>
-          <mc:Fallback xmlns:a14="http://schemas.microsoft.com/office/drawing/2010/main" xmlns:pic="http://schemas.openxmlformats.org/drawingml/2006/picture" xmlns:a="http://schemas.openxmlformats.org/drawingml/2006/main">
+          <mc:Fallback xmlns:a="http://schemas.openxmlformats.org/drawingml/2006/main" xmlns:pic="http://schemas.openxmlformats.org/drawingml/2006/picture" xmlns:a14="http://schemas.microsoft.com/office/drawing/2010/main">
             <w:pict w14:anchorId="5C7D8E91">
               <v:rect id="Rectangle 2" style="position:absolute;margin-left:-86.95pt;margin-top:-70.85pt;width:1in;height:841.9pt;z-index:-251658240;visibility:visible;mso-wrap-style:square;mso-width-percent:0;mso-height-percent:0;mso-wrap-distance-left:9pt;mso-wrap-distance-top:0;mso-wrap-distance-right:9pt;mso-wrap-distance-bottom:0;mso-position-horizontal:absolute;mso-position-horizontal-relative:margin;mso-position-vertical:absolute;mso-position-vertical-relative:margin;mso-width-percent:0;mso-height-percent:0;mso-width-relative:page;mso-height-relative:page;v-text-anchor:top" o:spid="_x0000_s1026" fillcolor="#4472c4 [3204]" stroked="f" w14:anchorId="18A44F9F" o:gfxdata="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">
                 <w10:wrap anchorx="margin" anchory="margin"/>
@@ -7557,7 +7557,27 @@
           <w:szCs w:val="24"/>
           <w:lang w:val="es-ES"/>
         </w:rPr>
-        <w:t>Funciones de bajo consumo, como .sleep().</w:t>
+        <w:t xml:space="preserve">Funciones de bajo consumo, </w:t>
+      </w:r>
+      <w:proofErr w:type="gramStart"/>
+      <w:r>
+        <w:rPr>
+          <w:rFonts w:ascii="Times New Roman" w:hAnsi="Times New Roman" w:cs="Times New Roman"/>
+          <w:sz w:val="24"/>
+          <w:szCs w:val="24"/>
+          <w:lang w:val="es-ES"/>
+        </w:rPr>
+        <w:t>como .sleep</w:t>
+      </w:r>
+      <w:proofErr w:type="gramEnd"/>
+      <w:r>
+        <w:rPr>
+          <w:rFonts w:ascii="Times New Roman" w:hAnsi="Times New Roman" w:cs="Times New Roman"/>
+          <w:sz w:val="24"/>
+          <w:szCs w:val="24"/>
+          <w:lang w:val="es-ES"/>
+        </w:rPr>
+        <w:t>().</w:t>
       </w:r>
     </w:p>
     <w:p>
@@ -9509,7 +9529,27 @@
           <w:szCs w:val="24"/>
           <w:lang w:eastAsia="es-MX"/>
         </w:rPr>
-        <w:t>Topología estrella: Cada nodo sensor se conecta directamente al nodo central. Es simple pero tiene baja tolerancia a fallos.</w:t>
+        <w:t xml:space="preserve">Topología estrella: Cada nodo sensor se conecta directamente al nodo central. Es </w:t>
+      </w:r>
+      <w:proofErr w:type="gramStart"/>
+      <w:r>
+        <w:rPr>
+          <w:rFonts w:ascii="Times New Roman" w:eastAsia="Times New Roman" w:hAnsi="Times New Roman" w:cs="Times New Roman"/>
+          <w:sz w:val="24"/>
+          <w:szCs w:val="24"/>
+          <w:lang w:eastAsia="es-MX"/>
+        </w:rPr>
+        <w:t>simple</w:t>
+      </w:r>
+      <w:proofErr w:type="gramEnd"/>
+      <w:r>
+        <w:rPr>
+          <w:rFonts w:ascii="Times New Roman" w:eastAsia="Times New Roman" w:hAnsi="Times New Roman" w:cs="Times New Roman"/>
+          <w:sz w:val="24"/>
+          <w:szCs w:val="24"/>
+          <w:lang w:eastAsia="es-MX"/>
+        </w:rPr>
+        <w:t xml:space="preserve"> pero tiene baja tolerancia a fallos.</w:t>
       </w:r>
     </w:p>
     <w:p>
@@ -21026,24 +21066,14 @@
       <w:r>
         <w:t xml:space="preserve">Figura </w:t>
       </w:r>
-      <w:r>
-        <w:fldChar w:fldCharType="begin"/>
-      </w:r>
-      <w:r>
-        <w:instrText xml:space="preserve"> SEQ Figura \* ARABIC </w:instrText>
-      </w:r>
-      <w:r>
-        <w:fldChar w:fldCharType="separate"/>
-      </w:r>
-      <w:r>
-        <w:rPr>
-          <w:noProof/>
-        </w:rPr>
-        <w:t>1</w:t>
-      </w:r>
-      <w:r>
-        <w:fldChar w:fldCharType="end"/>
-      </w:r>
+      <w:fldSimple w:instr=" SEQ Figura \* ARABIC ">
+        <w:r>
+          <w:rPr>
+            <w:noProof/>
+          </w:rPr>
+          <w:t>1</w:t>
+        </w:r>
+      </w:fldSimple>
       <w:bookmarkEnd w:id="51"/>
       <w:r>
         <w:t>. Módulo de carga de las baterías</w:t>
@@ -21851,27 +21881,14 @@
       <w:r>
         <w:t xml:space="preserve">Figura </w:t>
       </w:r>
-      <w:r>
-        <w:fldChar w:fldCharType="begin"/>
-      </w:r>
-      <w:r>
-        <w:instrText xml:space="preserve"> SEQ Figura \* ARABIC </w:instrText>
-      </w:r>
-      <w:r>
-        <w:fldChar w:fldCharType="separate"/>
-      </w:r>
-      <w:r>
-        <w:rPr>
-          <w:noProof/>
-        </w:rPr>
-        <w:t>2</w:t>
-      </w:r>
-      <w:r>
-        <w:rPr>
-          <w:noProof/>
-        </w:rPr>
-        <w:fldChar w:fldCharType="end"/>
-      </w:r>
+      <w:fldSimple w:instr=" SEQ Figura \* ARABIC ">
+        <w:r>
+          <w:rPr>
+            <w:noProof/>
+          </w:rPr>
+          <w:t>2</w:t>
+        </w:r>
+      </w:fldSimple>
       <w:bookmarkEnd w:id="56"/>
       <w:r>
         <w:t>.</w:t>
@@ -21958,24 +21975,14 @@
       <w:r>
         <w:t xml:space="preserve">Figura </w:t>
       </w:r>
-      <w:r>
-        <w:fldChar w:fldCharType="begin"/>
-      </w:r>
-      <w:r>
-        <w:instrText xml:space="preserve"> SEQ Figura \* ARABIC </w:instrText>
-      </w:r>
-      <w:r>
-        <w:fldChar w:fldCharType="separate"/>
-      </w:r>
-      <w:r>
-        <w:rPr>
-          <w:noProof/>
-        </w:rPr>
-        <w:t>3</w:t>
-      </w:r>
-      <w:r>
-        <w:fldChar w:fldCharType="end"/>
-      </w:r>
+      <w:fldSimple w:instr=" SEQ Figura \* ARABIC ">
+        <w:r>
+          <w:rPr>
+            <w:noProof/>
+          </w:rPr>
+          <w:t>3</w:t>
+        </w:r>
+      </w:fldSimple>
       <w:bookmarkEnd w:id="59"/>
       <w:r>
         <w:t>. Nodo con Esp32</w:t>
@@ -22661,27 +22668,14 @@
       <w:r>
         <w:t xml:space="preserve">Tabla </w:t>
       </w:r>
-      <w:r>
-        <w:fldChar w:fldCharType="begin"/>
-      </w:r>
-      <w:r>
-        <w:instrText xml:space="preserve"> SEQ Tabla \* ARABIC </w:instrText>
-      </w:r>
-      <w:r>
-        <w:fldChar w:fldCharType="separate"/>
-      </w:r>
-      <w:r>
-        <w:rPr>
-          <w:noProof/>
-        </w:rPr>
-        <w:t>1</w:t>
-      </w:r>
-      <w:r>
-        <w:rPr>
-          <w:noProof/>
-        </w:rPr>
-        <w:fldChar w:fldCharType="end"/>
-      </w:r>
+      <w:fldSimple w:instr=" SEQ Tabla \* ARABIC ">
+        <w:r>
+          <w:rPr>
+            <w:noProof/>
+          </w:rPr>
+          <w:t>1</w:t>
+        </w:r>
+      </w:fldSimple>
       <w:bookmarkEnd w:id="60"/>
       <w:r>
         <w:t>.</w:t>
@@ -22808,7 +22802,15 @@
           </w:tcPr>
           <w:p>
             <w:r>
-              <w:t>ESP32-WROOM-32  GPIO17 (TX2)</w:t>
+              <w:t>ESP32-WROOM-</w:t>
+            </w:r>
+            <w:proofErr w:type="gramStart"/>
+            <w:r>
+              <w:t>32  GPIO</w:t>
+            </w:r>
+            <w:proofErr w:type="gramEnd"/>
+            <w:r>
+              <w:t>17 (TX2)</w:t>
             </w:r>
           </w:p>
         </w:tc>
@@ -22913,24 +22915,14 @@
       <w:r>
         <w:t xml:space="preserve">Tabla </w:t>
       </w:r>
-      <w:r>
-        <w:fldChar w:fldCharType="begin"/>
-      </w:r>
-      <w:r>
-        <w:instrText xml:space="preserve"> SEQ Tabla \* ARABIC </w:instrText>
-      </w:r>
-      <w:r>
-        <w:fldChar w:fldCharType="separate"/>
-      </w:r>
-      <w:r>
-        <w:rPr>
-          <w:noProof/>
-        </w:rPr>
-        <w:t>2</w:t>
-      </w:r>
-      <w:r>
-        <w:fldChar w:fldCharType="end"/>
-      </w:r>
+      <w:fldSimple w:instr=" SEQ Tabla \* ARABIC ">
+        <w:r>
+          <w:rPr>
+            <w:noProof/>
+          </w:rPr>
+          <w:t>2</w:t>
+        </w:r>
+      </w:fldSimple>
       <w:bookmarkEnd w:id="63"/>
       <w:r>
         <w:t>. Pines actualizados del nodo Coordinador con Esp32</w:t>
@@ -23373,24 +23365,14 @@
       <w:r>
         <w:t xml:space="preserve">Figura </w:t>
       </w:r>
-      <w:r>
-        <w:fldChar w:fldCharType="begin"/>
-      </w:r>
-      <w:r>
-        <w:instrText xml:space="preserve"> SEQ Figura \* ARABIC </w:instrText>
-      </w:r>
-      <w:r>
-        <w:fldChar w:fldCharType="separate"/>
-      </w:r>
-      <w:r>
-        <w:rPr>
-          <w:noProof/>
-        </w:rPr>
-        <w:t>4</w:t>
-      </w:r>
-      <w:r>
-        <w:fldChar w:fldCharType="end"/>
-      </w:r>
+      <w:fldSimple w:instr=" SEQ Figura \* ARABIC ">
+        <w:r>
+          <w:rPr>
+            <w:noProof/>
+          </w:rPr>
+          <w:t>4</w:t>
+        </w:r>
+      </w:fldSimple>
       <w:bookmarkEnd w:id="65"/>
       <w:r>
         <w:t>.</w:t>
@@ -23546,7 +23528,15 @@
         <w:t>“</w:t>
       </w:r>
       <w:r>
-        <w:t>ID:1,V:23.50,C:150,VB:4.10</w:t>
+        <w:t>ID:</w:t>
+      </w:r>
+      <w:proofErr w:type="gramStart"/>
+      <w:r>
+        <w:t>1,V</w:t>
+      </w:r>
+      <w:proofErr w:type="gramEnd"/>
+      <w:r>
+        <w:t>:23.50,C:150,VB:4.10</w:t>
       </w:r>
       <w:r>
         <w:t>”</w:t>
@@ -23681,24 +23671,14 @@
       <w:r>
         <w:t xml:space="preserve">Figura </w:t>
       </w:r>
-      <w:r>
-        <w:fldChar w:fldCharType="begin"/>
-      </w:r>
-      <w:r>
-        <w:instrText xml:space="preserve"> SEQ Figura \* ARABIC </w:instrText>
-      </w:r>
-      <w:r>
-        <w:fldChar w:fldCharType="separate"/>
-      </w:r>
-      <w:r>
-        <w:rPr>
-          <w:noProof/>
-        </w:rPr>
-        <w:t>5</w:t>
-      </w:r>
-      <w:r>
-        <w:fldChar w:fldCharType="end"/>
-      </w:r>
+      <w:fldSimple w:instr=" SEQ Figura \* ARABIC ">
+        <w:r>
+          <w:rPr>
+            <w:noProof/>
+          </w:rPr>
+          <w:t>5</w:t>
+        </w:r>
+      </w:fldSimple>
       <w:bookmarkEnd w:id="68"/>
       <w:r>
         <w:t>. Desfase de bits en código inicial</w:t>
@@ -24134,7 +24114,15 @@
     </w:p>
     <w:p>
       <w:r>
-        <w:t xml:space="preserve">El avance más significativo en nuestro proyecto no provino de una mejora aislada, sino del análisis profundo de cómo el hardware y el software interactúan. Entendimos que para lograr una autonomía energética radical, el nodo sensor no podía funcionar de manera monolítica, con todos sus componentes encendidos permanentemente. La solución fue diseñar un ciclo de trabajo por pulsos, donde el nodo pasa la mayor parte de su tiempo en un estado de letargo de consumo casi nulo y solo "despierta" durante breves y precisas ventanas de tiempo para cumplir sus tareas. </w:t>
+        <w:t xml:space="preserve">El avance más significativo en nuestro proyecto no provino de una mejora aislada, sino del análisis profundo de cómo el hardware y el software interactúan. Entendimos </w:t>
+      </w:r>
+      <w:proofErr w:type="gramStart"/>
+      <w:r>
+        <w:t>que</w:t>
+      </w:r>
+      <w:proofErr w:type="gramEnd"/>
+      <w:r>
+        <w:t xml:space="preserve"> para lograr una autonomía energética radical, el nodo sensor no podía funcionar de manera monolítica, con todos sus componentes encendidos permanentemente. La solución fue diseñar un ciclo de trabajo por pulsos, donde el nodo pasa la mayor parte de su tiempo en un estado de letargo de consumo casi nulo y solo "despierta" durante breves y precisas ventanas de tiempo para cumplir sus tareas. </w:t>
       </w:r>
     </w:p>
     <w:p>
@@ -24650,7 +24638,13 @@
         <w:pStyle w:val="Ttulo3"/>
       </w:pPr>
       <w:r>
-        <w:t>Análisis de Eficiencia Energética</w:t>
+        <w:t>Análisis de</w:t>
+      </w:r>
+      <w:r>
+        <w:t xml:space="preserve"> las pruebas de</w:t>
+      </w:r>
+      <w:r>
+        <w:t xml:space="preserve"> Eficiencia Energética</w:t>
       </w:r>
     </w:p>
     <w:p>
@@ -24684,7 +24678,15 @@
         </w:numPr>
       </w:pPr>
       <w:r>
-        <w:t>Medición de Corrientes Aisladas: Creamos dos sketches de prueba temporales para cada prototipo. El primero fuerza al nodo a operar continuamente en estado de trabajo (leyendo sensores, procesando y transmitiendo), lo que nos permite medir una corriente activa (</w:t>
+        <w:t xml:space="preserve">Medición de Corrientes Aisladas: Creamos dos sketches de prueba temporales para cada prototipo. El </w:t>
+      </w:r>
+      <w:proofErr w:type="gramStart"/>
+      <w:r>
+        <w:t>primero fuerza</w:t>
+      </w:r>
+      <w:proofErr w:type="gramEnd"/>
+      <w:r>
+        <w:t xml:space="preserve"> al nodo a operar continuamente en estado de trabajo (leyendo sensores, procesando y transmitiendo), lo que nos permite medir una corriente activa (</w:t>
       </w:r>
       <w:proofErr w:type="spellStart"/>
       <w:r>
@@ -24726,12 +24728,17 @@
         <w:t xml:space="preserve">Medición de Tiempos: Con el código original, usamos la función </w:t>
       </w:r>
       <w:proofErr w:type="spellStart"/>
+      <w:proofErr w:type="gramStart"/>
       <w:r>
         <w:t>millis</w:t>
       </w:r>
       <w:proofErr w:type="spellEnd"/>
       <w:r>
-        <w:t>() para medir con precisión la duración del estado de trabajo (</w:t>
+        <w:t>(</w:t>
+      </w:r>
+      <w:proofErr w:type="gramEnd"/>
+      <w:r>
+        <w:t>) para medir con precisión la duración del estado de trabajo (</w:t>
       </w:r>
       <w:proofErr w:type="spellStart"/>
       <w:r>
@@ -24862,7 +24869,13 @@
       </w:pPr>
       <w:r>
         <w:lastRenderedPageBreak/>
-        <w:t>Análisis de Fiabilidad de la Comunicación</w:t>
+        <w:t xml:space="preserve">Análisis de </w:t>
+      </w:r>
+      <w:r>
+        <w:t xml:space="preserve">las pruebas de </w:t>
+      </w:r>
+      <w:r>
+        <w:t>Fiabilidad de la Comunicación</w:t>
       </w:r>
     </w:p>
     <w:p>
@@ -24910,6 +24923,328 @@
       <w:r>
         <w:t>Con esta doble estrategia de medición, podemos generar datos duros y objetivos que no solo validan nuestro trabajo, sino que también nos permiten entender profundamente las ventajas y desventajas de cada etapa de optimización.</w:t>
       </w:r>
+    </w:p>
+    <w:p>
+      <w:r>
+        <w:br w:type="page"/>
+      </w:r>
+    </w:p>
+    <w:p>
+      <w:pPr>
+        <w:pStyle w:val="Ttulo3"/>
+      </w:pPr>
+      <w:r>
+        <w:lastRenderedPageBreak/>
+        <w:t>Pruebas de la Eficiencia energética</w:t>
+      </w:r>
+    </w:p>
+    <w:p>
+      <w:pPr>
+        <w:pStyle w:val="Ttulo3"/>
+        <w:rPr>
+          <w:rFonts w:asciiTheme="minorHAnsi" w:eastAsiaTheme="minorHAnsi" w:hAnsiTheme="minorHAnsi" w:cstheme="minorBidi"/>
+          <w:color w:val="auto"/>
+          <w:sz w:val="22"/>
+          <w:szCs w:val="22"/>
+        </w:rPr>
+      </w:pPr>
+      <w:r>
+        <w:rPr>
+          <w:rFonts w:asciiTheme="minorHAnsi" w:eastAsiaTheme="minorHAnsi" w:hAnsiTheme="minorHAnsi" w:cstheme="minorBidi"/>
+          <w:color w:val="auto"/>
+          <w:sz w:val="22"/>
+          <w:szCs w:val="22"/>
+        </w:rPr>
+        <w:t>Para las pruebas de consumo energético, la herramienta principal fue el multímetro digital. Con el fin de asegurar la confiabilidad y precisión de los datos obtenidos, implementamos una práctica de validación cruzada: las mediciones clave se realizaron utilizando dos multímetros simultáneamente. Este método nos permitió corroborar que las lecturas de ambos instrumentos fueran consistentes, descartando así posibles errores debidos a la calibración o a un mal funcionamiento de uno de los equipos.</w:t>
+      </w:r>
+    </w:p>
+    <w:p>
+      <w:pPr>
+        <w:pStyle w:val="Ttulo3"/>
+        <w:rPr>
+          <w:rFonts w:asciiTheme="minorHAnsi" w:eastAsiaTheme="minorHAnsi" w:hAnsiTheme="minorHAnsi" w:cstheme="minorBidi"/>
+          <w:color w:val="auto"/>
+          <w:sz w:val="22"/>
+          <w:szCs w:val="22"/>
+        </w:rPr>
+      </w:pPr>
+    </w:p>
+    <w:p>
+      <w:pPr>
+        <w:pStyle w:val="Ttulo3"/>
+        <w:rPr>
+          <w:rFonts w:asciiTheme="minorHAnsi" w:eastAsiaTheme="minorHAnsi" w:hAnsiTheme="minorHAnsi" w:cstheme="minorBidi"/>
+          <w:color w:val="auto"/>
+          <w:sz w:val="22"/>
+          <w:szCs w:val="22"/>
+        </w:rPr>
+      </w:pPr>
+      <w:r>
+        <w:rPr>
+          <w:rFonts w:asciiTheme="minorHAnsi" w:eastAsiaTheme="minorHAnsi" w:hAnsiTheme="minorHAnsi" w:cstheme="minorBidi"/>
+          <w:color w:val="auto"/>
+          <w:sz w:val="22"/>
+          <w:szCs w:val="22"/>
+        </w:rPr>
+        <w:t>La técnica de medición consistió en configurar los multímetros para medir corriente, en la escala de amperios, y conectarlos en serie al circuito de alimentación del nodo. De esta manera, toda la corriente que consume el prototipo se ve obligada a pasar a través del instrumento, permitiéndonos registrar el consumo exacto en un momento dado. Este procedimiento requirió de nuestras habilidades y juicio técnico, ya que una conexión incorrecta, como colocar el amperímetro en paralelo, provocaría un cortocircuito que podría dañar el fusible del multímetro o el propio circuito. Fue fundamental verificar siempre la correcta configuración antes de energizar el sistema.</w:t>
+      </w:r>
+    </w:p>
+    <w:p>
+      <w:pPr>
+        <w:pStyle w:val="Ttulo3"/>
+        <w:rPr>
+          <w:rFonts w:asciiTheme="minorHAnsi" w:eastAsiaTheme="minorHAnsi" w:hAnsiTheme="minorHAnsi" w:cstheme="minorBidi"/>
+          <w:color w:val="auto"/>
+          <w:sz w:val="22"/>
+          <w:szCs w:val="22"/>
+        </w:rPr>
+      </w:pPr>
+    </w:p>
+    <w:p>
+      <w:r>
+        <w:t xml:space="preserve">En la </w:t>
+      </w:r>
+      <w:r>
+        <w:fldChar w:fldCharType="begin"/>
+      </w:r>
+      <w:r>
+        <w:instrText xml:space="preserve"> REF _Ref210896476 \h </w:instrText>
+      </w:r>
+      <w:r>
+        <w:fldChar w:fldCharType="separate"/>
+      </w:r>
+      <w:r>
+        <w:t xml:space="preserve">Figura </w:t>
+      </w:r>
+      <w:r>
+        <w:rPr>
+          <w:noProof/>
+        </w:rPr>
+        <w:t>6</w:t>
+      </w:r>
+      <w:r>
+        <w:fldChar w:fldCharType="end"/>
+      </w:r>
+      <w:r>
+        <w:t xml:space="preserve"> </w:t>
+      </w:r>
+      <w:r>
+        <w:t>se puede apreciar una de las mediciones que realizamos, donde se registra el consumo del nodo durante la prueba de estado alto sostenido.</w:t>
+      </w:r>
+      <w:r>
+        <w:t xml:space="preserve"> </w:t>
+      </w:r>
+    </w:p>
+    <w:p>
+      <w:pPr>
+        <w:keepNext/>
+        <w:jc w:val="center"/>
+      </w:pPr>
+      <w:r>
+        <w:rPr>
+          <w:noProof/>
+        </w:rPr>
+        <w:drawing>
+          <wp:inline distT="0" distB="0" distL="0" distR="0" wp14:anchorId="22DB1D1A" wp14:editId="34C1C954">
+            <wp:extent cx="2859246" cy="3812329"/>
+            <wp:effectExtent l="0" t="318" r="0" b="0"/>
+            <wp:docPr id="4" name="Imagen 4"/>
+            <wp:cNvGraphicFramePr>
+              <a:graphicFrameLocks xmlns:a="http://schemas.openxmlformats.org/drawingml/2006/main" noChangeAspect="1"/>
+            </wp:cNvGraphicFramePr>
+            <a:graphic xmlns:a="http://schemas.openxmlformats.org/drawingml/2006/main">
+              <a:graphicData uri="http://schemas.openxmlformats.org/drawingml/2006/picture">
+                <pic:pic xmlns:pic="http://schemas.openxmlformats.org/drawingml/2006/picture">
+                  <pic:nvPicPr>
+                    <pic:cNvPr id="4" name="Imagen 4"/>
+                    <pic:cNvPicPr/>
+                  </pic:nvPicPr>
+                  <pic:blipFill>
+                    <a:blip r:embed="rId17" cstate="print">
+                      <a:extLst>
+                        <a:ext uri="{28A0092B-C50C-407E-A947-70E740481C1C}">
+                          <a14:useLocalDpi xmlns:a14="http://schemas.microsoft.com/office/drawing/2010/main" val="0"/>
+                        </a:ext>
+                      </a:extLst>
+                    </a:blip>
+                    <a:stretch>
+                      <a:fillRect/>
+                    </a:stretch>
+                  </pic:blipFill>
+                  <pic:spPr>
+                    <a:xfrm rot="5400000">
+                      <a:off x="0" y="0"/>
+                      <a:ext cx="2870444" cy="3827259"/>
+                    </a:xfrm>
+                    <a:prstGeom prst="rect">
+                      <a:avLst/>
+                    </a:prstGeom>
+                  </pic:spPr>
+                </pic:pic>
+              </a:graphicData>
+            </a:graphic>
+          </wp:inline>
+        </w:drawing>
+      </w:r>
+    </w:p>
+    <w:p>
+      <w:pPr>
+        <w:pStyle w:val="Descripcin"/>
+        <w:jc w:val="center"/>
+      </w:pPr>
+      <w:bookmarkStart w:id="71" w:name="_Ref210896476"/>
+      <w:r>
+        <w:t xml:space="preserve">Figura </w:t>
+      </w:r>
+      <w:fldSimple w:instr=" SEQ Figura \* ARABIC ">
+        <w:r>
+          <w:rPr>
+            <w:noProof/>
+          </w:rPr>
+          <w:t>6</w:t>
+        </w:r>
+      </w:fldSimple>
+      <w:bookmarkEnd w:id="71"/>
+      <w:r>
+        <w:t>. Medición de consumo en estado de trabajo</w:t>
+      </w:r>
+      <w:r>
+        <w:t xml:space="preserve"> en </w:t>
+      </w:r>
+      <w:r>
+        <w:t>el nodo sensor sin modificar</w:t>
+      </w:r>
+    </w:p>
+    <w:p>
+      <w:pPr>
+        <w:keepNext/>
+      </w:pPr>
+      <w:r>
+        <w:t xml:space="preserve">A su vez, fue igualmente necesario medir el consumo del nodo en su estado de más bajo consumo. Para aislar esta medida, el procedimiento fue el mismo que para el estado activo: sin realizar ninguna modificación al hardware, simplemente cargamos en el microcontrolador un sketch </w:t>
+      </w:r>
+      <w:r>
+        <w:lastRenderedPageBreak/>
+        <w:t>temporal cuyo único propósito era poner el sistema en su estado de reposo inmediatamente después de arrancar.</w:t>
+      </w:r>
+    </w:p>
+    <w:p>
+      <w:pPr>
+        <w:keepNext/>
+      </w:pPr>
+      <w:r>
+        <w:t xml:space="preserve">Como se puede ver en la Figura 7, el resultado fue revelador y la diferencia en el consumo fue </w:t>
+      </w:r>
+      <w:r>
+        <w:t>considerable</w:t>
+      </w:r>
+      <w:r>
+        <w:t xml:space="preserve">. La corriente se desplomó desde </w:t>
+      </w:r>
+      <w:r>
+        <w:t xml:space="preserve">lo </w:t>
+      </w:r>
+      <w:r>
+        <w:t>que veíamos en el estado de trabajo, hasta</w:t>
+      </w:r>
+      <w:r>
+        <w:t xml:space="preserve"> casi la mitad</w:t>
+      </w:r>
+      <w:r>
+        <w:t>.</w:t>
+      </w:r>
+      <w:r>
+        <w:t xml:space="preserve"> </w:t>
+      </w:r>
+      <w:r>
+        <w:t>Estas mediciones preliminares, que realizamos como práctica para validar nuestra metodología, nos dieron una gran esperanza. Comprobar una caída tan significativa en el consumo del hardware base nos dio la confianza de que los prototipos optimizados, que combinan esta capacidad de reposo con una lógica de trabajo más eficiente, mostrarían una mejora aún mayor en la autonomía final.</w:t>
+      </w:r>
+    </w:p>
+    <w:p>
+      <w:pPr>
+        <w:keepNext/>
+        <w:jc w:val="center"/>
+      </w:pPr>
+      <w:r>
+        <w:rPr>
+          <w:noProof/>
+        </w:rPr>
+        <w:drawing>
+          <wp:inline distT="0" distB="0" distL="0" distR="0" wp14:anchorId="22B0DE26" wp14:editId="529CA18A">
+            <wp:extent cx="3329354" cy="2497204"/>
+            <wp:effectExtent l="0" t="0" r="4445" b="0"/>
+            <wp:docPr id="5" name="Imagen 5"/>
+            <wp:cNvGraphicFramePr>
+              <a:graphicFrameLocks xmlns:a="http://schemas.openxmlformats.org/drawingml/2006/main" noChangeAspect="1"/>
+            </wp:cNvGraphicFramePr>
+            <a:graphic xmlns:a="http://schemas.openxmlformats.org/drawingml/2006/main">
+              <a:graphicData uri="http://schemas.openxmlformats.org/drawingml/2006/picture">
+                <pic:pic xmlns:pic="http://schemas.openxmlformats.org/drawingml/2006/picture">
+                  <pic:nvPicPr>
+                    <pic:cNvPr id="5" name="Imagen 5"/>
+                    <pic:cNvPicPr/>
+                  </pic:nvPicPr>
+                  <pic:blipFill>
+                    <a:blip r:embed="rId18" cstate="print">
+                      <a:extLst>
+                        <a:ext uri="{28A0092B-C50C-407E-A947-70E740481C1C}">
+                          <a14:useLocalDpi xmlns:a14="http://schemas.microsoft.com/office/drawing/2010/main" val="0"/>
+                        </a:ext>
+                      </a:extLst>
+                    </a:blip>
+                    <a:stretch>
+                      <a:fillRect/>
+                    </a:stretch>
+                  </pic:blipFill>
+                  <pic:spPr>
+                    <a:xfrm rot="10800000">
+                      <a:off x="0" y="0"/>
+                      <a:ext cx="3345579" cy="2509374"/>
+                    </a:xfrm>
+                    <a:prstGeom prst="rect">
+                      <a:avLst/>
+                    </a:prstGeom>
+                  </pic:spPr>
+                </pic:pic>
+              </a:graphicData>
+            </a:graphic>
+          </wp:inline>
+        </w:drawing>
+      </w:r>
+    </w:p>
+    <w:p>
+      <w:pPr>
+        <w:pStyle w:val="Descripcin"/>
+        <w:jc w:val="center"/>
+      </w:pPr>
+      <w:bookmarkStart w:id="72" w:name="_Ref210896673"/>
+      <w:r>
+        <w:t xml:space="preserve">Figura </w:t>
+      </w:r>
+      <w:fldSimple w:instr=" SEQ Figura \* ARABIC ">
+        <w:r>
+          <w:rPr>
+            <w:noProof/>
+          </w:rPr>
+          <w:t>7</w:t>
+        </w:r>
+      </w:fldSimple>
+      <w:bookmarkEnd w:id="72"/>
+      <w:r>
+        <w:t xml:space="preserve">. Medición de consumo en estado de </w:t>
+      </w:r>
+      <w:proofErr w:type="spellStart"/>
+      <w:r>
+        <w:t>delay</w:t>
+      </w:r>
+      <w:proofErr w:type="spellEnd"/>
+      <w:r>
+        <w:t xml:space="preserve"> en el nodo sensor</w:t>
+      </w:r>
+    </w:p>
+    <w:p>
+      <w:pPr>
+        <w:jc w:val="center"/>
+      </w:pPr>
       <w:r>
         <w:br w:type="page"/>
       </w:r>
@@ -25201,8 +25536,13 @@
         </w:rPr>
         <w:t xml:space="preserve"> 1 </w:t>
       </w:r>
-      <w:r>
-        <w:t xml:space="preserve">Una alternativa de bajo costo es usar un </w:t>
+      <w:proofErr w:type="gramStart"/>
+      <w:r>
+        <w:t>Una</w:t>
+      </w:r>
+      <w:proofErr w:type="gramEnd"/>
+      <w:r>
+        <w:t xml:space="preserve"> alternativa de bajo costo es usar un </w:t>
       </w:r>
       <w:r>
         <w:rPr>
@@ -25507,7 +25847,15 @@
         </w:numPr>
       </w:pPr>
       <w:r>
-        <w:t xml:space="preserve">Al día siguiente, en condiciones lo más similares posible, repite el experimento exacto pero con el </w:t>
+        <w:t xml:space="preserve">Al día siguiente, en condiciones lo más similares posible, repite el experimento </w:t>
+      </w:r>
+      <w:proofErr w:type="gramStart"/>
+      <w:r>
+        <w:t>exacto</w:t>
+      </w:r>
+      <w:proofErr w:type="gramEnd"/>
+      <w:r>
+        <w:t xml:space="preserve"> pero con el </w:t>
       </w:r>
       <w:r>
         <w:rPr>
@@ -26002,7 +26350,15 @@
         <w:t>Un consejo adicional para darle más rigor científico:</w:t>
       </w:r>
       <w:r>
-        <w:t xml:space="preserve"> Si tienes acceso a un multímetro de alta precisión, realiza una validación de tus sensores. Mide el consumo de corriente con el multímetro y compáralo con lo que reporta tu sensor INA219. Reportar el margen de error (ej. "nuestras mediciones a bordo tienen un error inferior al 5% comparado con un multímetro de laboratorio") le da una gran credibilidad a tus resultados.</w:t>
+        <w:t xml:space="preserve"> Si tienes acceso a un multímetro de alta precisión, realiza una validación de tus sensores. Mide el consumo de corriente con el multímetro y compáralo con lo que reporta tu sensor INA219. Reportar el margen de error (ej. "nuestras mediciones a bordo tienen un error inferior al 5% comparado con un multímetro de laboratorio") </w:t>
+      </w:r>
+      <w:proofErr w:type="gramStart"/>
+      <w:r>
+        <w:t>le</w:t>
+      </w:r>
+      <w:proofErr w:type="gramEnd"/>
+      <w:r>
+        <w:t xml:space="preserve"> da una gran credibilidad a tus resultados.</w:t>
       </w:r>
       <w:r>
         <w:rPr>
@@ -26063,7 +26419,7 @@
                     <pic:cNvPicPr/>
                   </pic:nvPicPr>
                   <pic:blipFill>
-                    <a:blip r:embed="rId17" cstate="print">
+                    <a:blip r:embed="rId19" cstate="print">
                       <a:extLst>
                         <a:ext uri="{28A0092B-C50C-407E-A947-70E740481C1C}">
                           <a14:useLocalDpi xmlns:a14="http://schemas.microsoft.com/office/drawing/2010/main" val="0"/>
@@ -26121,7 +26477,7 @@
                     <pic:cNvPicPr/>
                   </pic:nvPicPr>
                   <pic:blipFill>
-                    <a:blip r:embed="rId18" cstate="print">
+                    <a:blip r:embed="rId20" cstate="print">
                       <a:extLst>
                         <a:ext uri="{28A0092B-C50C-407E-A947-70E740481C1C}">
                           <a14:useLocalDpi xmlns:a14="http://schemas.microsoft.com/office/drawing/2010/main" val="0"/>
@@ -26210,7 +26566,7 @@
                     <pic:cNvPicPr/>
                   </pic:nvPicPr>
                   <pic:blipFill>
-                    <a:blip r:embed="rId19" cstate="print">
+                    <a:blip r:embed="rId21" cstate="print">
                       <a:extLst>
                         <a:ext uri="{28A0092B-C50C-407E-A947-70E740481C1C}">
                           <a14:useLocalDpi xmlns:a14="http://schemas.microsoft.com/office/drawing/2010/main" val="0"/>
@@ -26353,8 +26709,8 @@
       </w:pPr>
     </w:p>
     <w:sectPr>
-      <w:headerReference w:type="default" r:id="rId20"/>
-      <w:footerReference w:type="default" r:id="rId21"/>
+      <w:headerReference w:type="default" r:id="rId22"/>
+      <w:footerReference w:type="default" r:id="rId23"/>
       <w:pgSz w:w="12240" w:h="15840" w:code="1"/>
       <w:pgMar w:top="1418" w:right="1701" w:bottom="1418" w:left="1701" w:header="709" w:footer="709" w:gutter="0"/>
       <w:cols w:space="708"/>
@@ -35528,6 +35884,7 @@
     <w:rsid w:val="009870BB"/>
     <w:rsid w:val="009A4E2C"/>
     <w:rsid w:val="00B11883"/>
+    <w:rsid w:val="00B82990"/>
     <w:rsid w:val="00BB5459"/>
     <w:rsid w:val="00BD0A64"/>
     <w:rsid w:val="00C153C1"/>
@@ -36444,23 +36801,10 @@
 </file>
 
 <file path=customXml/item1.xml><?xml version="1.0" encoding="utf-8"?>
-<p:properties xmlns:p="http://schemas.microsoft.com/office/2006/metadata/properties" xmlns:xsi="http://www.w3.org/2001/XMLSchema-instance" xmlns:pc="http://schemas.microsoft.com/office/infopath/2007/PartnerControls">
-  <documentManagement>
-    <_activity xmlns="33a4f537-2fd2-4f41-9ab5-da36e3980824" xsi:nil="true"/>
-  </documentManagement>
-</p:properties>
+<b:Sources xmlns:b="http://schemas.openxmlformats.org/officeDocument/2006/bibliography" xmlns="http://schemas.openxmlformats.org/officeDocument/2006/bibliography" SelectedStyle="\APASixthEditionOfficeOnline.xsl" StyleName="APA" Version="6"/>
 </file>
 
 <file path=customXml/item2.xml><?xml version="1.0" encoding="utf-8"?>
-<?mso-contentType ?>
-<FormTemplates xmlns="http://schemas.microsoft.com/sharepoint/v3/contenttype/forms">
-  <Display>DocumentLibraryForm</Display>
-  <Edit>DocumentLibraryForm</Edit>
-  <New>DocumentLibraryForm</New>
-</FormTemplates>
-</file>
-
-<file path=customXml/item3.xml><?xml version="1.0" encoding="utf-8"?>
 <ct:contentTypeSchema xmlns:ct="http://schemas.microsoft.com/office/2006/metadata/contentType" xmlns:ma="http://schemas.microsoft.com/office/2006/metadata/properties/metaAttributes" ct:_="" ma:_="" ma:contentTypeName="Documento" ma:contentTypeID="0x010100D0653B8C8FE26A4E994A62A458F948C1" ma:contentTypeVersion="10" ma:contentTypeDescription="Crear nuevo documento." ma:contentTypeScope="" ma:versionID="18868cef16fb0efd2fb02b4c0f9d9b95">
   <xsd:schema xmlns:xsd="http://www.w3.org/2001/XMLSchema" xmlns:xs="http://www.w3.org/2001/XMLSchema" xmlns:p="http://schemas.microsoft.com/office/2006/metadata/properties" xmlns:ns3="33a4f537-2fd2-4f41-9ab5-da36e3980824" xmlns:ns4="0bd89574-2d16-465f-a534-897ace1fbe28" targetNamespace="http://schemas.microsoft.com/office/2006/metadata/properties" ma:root="true" ma:fieldsID="4c0644da9ac159b20edfb5978ae83365" ns3:_="" ns4:_="">
     <xsd:import namespace="33a4f537-2fd2-4f41-9ab5-da36e3980824"/>
@@ -36663,29 +37007,32 @@
 </ct:contentTypeSchema>
 </file>
 
+<file path=customXml/item3.xml><?xml version="1.0" encoding="utf-8"?>
+<?mso-contentType ?>
+<FormTemplates xmlns="http://schemas.microsoft.com/sharepoint/v3/contenttype/forms">
+  <Display>DocumentLibraryForm</Display>
+  <Edit>DocumentLibraryForm</Edit>
+  <New>DocumentLibraryForm</New>
+</FormTemplates>
+</file>
+
 <file path=customXml/item4.xml><?xml version="1.0" encoding="utf-8"?>
-<b:Sources xmlns:b="http://schemas.openxmlformats.org/officeDocument/2006/bibliography" xmlns="http://schemas.openxmlformats.org/officeDocument/2006/bibliography" SelectedStyle="\APASixthEditionOfficeOnline.xsl" StyleName="APA" Version="6"/>
+<p:properties xmlns:p="http://schemas.microsoft.com/office/2006/metadata/properties" xmlns:xsi="http://www.w3.org/2001/XMLSchema-instance" xmlns:pc="http://schemas.microsoft.com/office/infopath/2007/PartnerControls">
+  <documentManagement>
+    <_activity xmlns="33a4f537-2fd2-4f41-9ab5-da36e3980824" xsi:nil="true"/>
+  </documentManagement>
+</p:properties>
 </file>
 
 <file path=customXml/itemProps1.xml><?xml version="1.0" encoding="utf-8"?>
-<ds:datastoreItem xmlns:ds="http://schemas.openxmlformats.org/officeDocument/2006/customXml" ds:itemID="{B8FFECAF-0FD4-4F84-B8C7-AFF7509A6322}">
+<ds:datastoreItem xmlns:ds="http://schemas.openxmlformats.org/officeDocument/2006/customXml" ds:itemID="{A6CB3721-48FD-4DFF-A0A8-94C0F0ED1F70}">
   <ds:schemaRefs>
-    <ds:schemaRef ds:uri="http://schemas.microsoft.com/office/2006/metadata/properties"/>
-    <ds:schemaRef ds:uri="http://schemas.microsoft.com/office/infopath/2007/PartnerControls"/>
-    <ds:schemaRef ds:uri="33a4f537-2fd2-4f41-9ab5-da36e3980824"/>
+    <ds:schemaRef ds:uri="http://schemas.openxmlformats.org/officeDocument/2006/bibliography"/>
   </ds:schemaRefs>
 </ds:datastoreItem>
 </file>
 
 <file path=customXml/itemProps2.xml><?xml version="1.0" encoding="utf-8"?>
-<ds:datastoreItem xmlns:ds="http://schemas.openxmlformats.org/officeDocument/2006/customXml" ds:itemID="{FE0942EC-A40E-44AC-9920-726ADDB2DFE1}">
-  <ds:schemaRefs>
-    <ds:schemaRef ds:uri="http://schemas.microsoft.com/sharepoint/v3/contenttype/forms"/>
-  </ds:schemaRefs>
-</ds:datastoreItem>
-</file>
-
-<file path=customXml/itemProps3.xml><?xml version="1.0" encoding="utf-8"?>
 <ds:datastoreItem xmlns:ds="http://schemas.openxmlformats.org/officeDocument/2006/customXml" ds:itemID="{9924448A-2F46-4087-B984-99701205BDAA}">
   <ds:schemaRefs>
     <ds:schemaRef ds:uri="http://schemas.microsoft.com/office/2006/metadata/contentType"/>
@@ -36704,10 +37051,20 @@
 </ds:datastoreItem>
 </file>
 
+<file path=customXml/itemProps3.xml><?xml version="1.0" encoding="utf-8"?>
+<ds:datastoreItem xmlns:ds="http://schemas.openxmlformats.org/officeDocument/2006/customXml" ds:itemID="{FE0942EC-A40E-44AC-9920-726ADDB2DFE1}">
+  <ds:schemaRefs>
+    <ds:schemaRef ds:uri="http://schemas.microsoft.com/sharepoint/v3/contenttype/forms"/>
+  </ds:schemaRefs>
+</ds:datastoreItem>
+</file>
+
 <file path=customXml/itemProps4.xml><?xml version="1.0" encoding="utf-8"?>
-<ds:datastoreItem xmlns:ds="http://schemas.openxmlformats.org/officeDocument/2006/customXml" ds:itemID="{A6CB3721-48FD-4DFF-A0A8-94C0F0ED1F70}">
+<ds:datastoreItem xmlns:ds="http://schemas.openxmlformats.org/officeDocument/2006/customXml" ds:itemID="{B8FFECAF-0FD4-4F84-B8C7-AFF7509A6322}">
   <ds:schemaRefs>
-    <ds:schemaRef ds:uri="http://schemas.openxmlformats.org/officeDocument/2006/bibliography"/>
+    <ds:schemaRef ds:uri="http://schemas.microsoft.com/office/2006/metadata/properties"/>
+    <ds:schemaRef ds:uri="http://schemas.microsoft.com/office/infopath/2007/PartnerControls"/>
+    <ds:schemaRef ds:uri="33a4f537-2fd2-4f41-9ab5-da36e3980824"/>
   </ds:schemaRefs>
 </ds:datastoreItem>
 </file>
</xml_diff>

<commit_message>
Subiendo cambios al informe
</commit_message>
<xml_diff>
--- a/INFORME TÉCNICO DE RESIDENCIA.docx
+++ b/INFORME TÉCNICO DE RESIDENCIA.docx
@@ -1000,7 +1000,7 @@
               </wp:anchor>
             </w:drawing>
           </mc:Choice>
-          <mc:Fallback xmlns:a14="http://schemas.microsoft.com/office/drawing/2010/main" xmlns:pic="http://schemas.openxmlformats.org/drawingml/2006/picture" xmlns:a="http://schemas.openxmlformats.org/drawingml/2006/main">
+          <mc:Fallback xmlns:a="http://schemas.openxmlformats.org/drawingml/2006/main" xmlns:pic="http://schemas.openxmlformats.org/drawingml/2006/picture" xmlns:a14="http://schemas.microsoft.com/office/drawing/2010/main">
             <w:pict w14:anchorId="3CC7CD29">
               <v:rect id="Rectangle 3" style="position:absolute;margin-left:25.95pt;margin-top:0;width:34.35pt;height:843.1pt;z-index:-251658239;visibility:visible;mso-wrap-style:square;mso-width-percent:0;mso-height-percent:0;mso-wrap-distance-left:9pt;mso-wrap-distance-top:0;mso-wrap-distance-right:9pt;mso-wrap-distance-bottom:0;mso-position-horizontal:absolute;mso-position-horizontal-relative:margin;mso-position-vertical:top;mso-position-vertical-relative:page;mso-width-percent:0;mso-height-percent:0;mso-width-relative:page;mso-height-relative:page;v-text-anchor:top" o:spid="_x0000_s1026" fillcolor="#ed7d31 [3205]" stroked="f" w14:anchorId="1BD52ED7" o:gfxdata="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">
                 <w10:wrap anchorx="margin" anchory="page"/>
@@ -1070,7 +1070,7 @@
               </wp:anchor>
             </w:drawing>
           </mc:Choice>
-          <mc:Fallback xmlns:a14="http://schemas.microsoft.com/office/drawing/2010/main" xmlns:pic="http://schemas.openxmlformats.org/drawingml/2006/picture" xmlns:a="http://schemas.openxmlformats.org/drawingml/2006/main">
+          <mc:Fallback xmlns:a="http://schemas.openxmlformats.org/drawingml/2006/main" xmlns:pic="http://schemas.openxmlformats.org/drawingml/2006/picture" xmlns:a14="http://schemas.microsoft.com/office/drawing/2010/main">
             <w:pict w14:anchorId="44B530A2">
               <v:rect id="Rectangle 3" style="position:absolute;margin-left:-17.35pt;margin-top:-70.85pt;width:45.15pt;height:841.9pt;z-index:-251658238;visibility:visible;mso-wrap-style:square;mso-width-percent:0;mso-height-percent:0;mso-wrap-distance-left:9pt;mso-wrap-distance-top:0;mso-wrap-distance-right:9pt;mso-wrap-distance-bottom:0;mso-position-horizontal:absolute;mso-position-horizontal-relative:margin;mso-position-vertical:absolute;mso-position-vertical-relative:margin;mso-width-percent:0;mso-height-percent:0;mso-width-relative:page;mso-height-relative:page;v-text-anchor:top" o:spid="_x0000_s1026" fillcolor="white [3212]" stroked="f" w14:anchorId="61F3F73E" o:gfxdata="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">
                 <w10:wrap anchorx="margin" anchory="margin"/>
@@ -1140,7 +1140,7 @@
               </wp:anchor>
             </w:drawing>
           </mc:Choice>
-          <mc:Fallback xmlns:a14="http://schemas.microsoft.com/office/drawing/2010/main" xmlns:pic="http://schemas.openxmlformats.org/drawingml/2006/picture" xmlns:a="http://schemas.openxmlformats.org/drawingml/2006/main">
+          <mc:Fallback xmlns:a="http://schemas.openxmlformats.org/drawingml/2006/main" xmlns:pic="http://schemas.openxmlformats.org/drawingml/2006/picture" xmlns:a14="http://schemas.microsoft.com/office/drawing/2010/main">
             <w:pict w14:anchorId="5C7D8E91">
               <v:rect id="Rectangle 2" style="position:absolute;margin-left:-86.95pt;margin-top:-70.85pt;width:1in;height:841.9pt;z-index:-251658240;visibility:visible;mso-wrap-style:square;mso-width-percent:0;mso-height-percent:0;mso-wrap-distance-left:9pt;mso-wrap-distance-top:0;mso-wrap-distance-right:9pt;mso-wrap-distance-bottom:0;mso-position-horizontal:absolute;mso-position-horizontal-relative:margin;mso-position-vertical:absolute;mso-position-vertical-relative:margin;mso-width-percent:0;mso-height-percent:0;mso-width-relative:page;mso-height-relative:page;v-text-anchor:top" o:spid="_x0000_s1026" fillcolor="#4472c4 [3204]" stroked="f" w14:anchorId="18A44F9F" o:gfxdata="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">
                 <w10:wrap anchorx="margin" anchory="margin"/>
@@ -20674,6 +20674,7 @@
       <w:r>
         <w:rPr>
           <w:rFonts w:ascii="Calibri" w:eastAsia="Calibri" w:hAnsi="Calibri" w:cs="Calibri"/>
+          <w:noProof/>
         </w:rPr>
         <w:drawing>
           <wp:inline distT="0" distB="0" distL="0" distR="0" wp14:anchorId="0FF88708" wp14:editId="2AFEFAF9">
@@ -20724,14 +20725,27 @@
       <w:r>
         <w:t xml:space="preserve">Figura </w:t>
       </w:r>
-      <w:fldSimple w:instr=" SEQ Figura \* ARABIC ">
-        <w:r>
-          <w:rPr>
-            <w:noProof/>
-          </w:rPr>
-          <w:t>1</w:t>
-        </w:r>
-      </w:fldSimple>
+      <w:r>
+        <w:fldChar w:fldCharType="begin"/>
+      </w:r>
+      <w:r>
+        <w:instrText xml:space="preserve"> SEQ Figura \* ARABIC </w:instrText>
+      </w:r>
+      <w:r>
+        <w:fldChar w:fldCharType="separate"/>
+      </w:r>
+      <w:r>
+        <w:rPr>
+          <w:noProof/>
+        </w:rPr>
+        <w:t>1</w:t>
+      </w:r>
+      <w:r>
+        <w:rPr>
+          <w:noProof/>
+        </w:rPr>
+        <w:fldChar w:fldCharType="end"/>
+      </w:r>
       <w:bookmarkEnd w:id="51"/>
       <w:r>
         <w:t>.</w:t>
@@ -21201,27 +21215,14 @@
       <w:r>
         <w:t xml:space="preserve">Figura </w:t>
       </w:r>
-      <w:r>
-        <w:fldChar w:fldCharType="begin"/>
-      </w:r>
-      <w:r>
-        <w:instrText xml:space="preserve"> SEQ Figura \* ARABIC </w:instrText>
-      </w:r>
-      <w:r>
-        <w:fldChar w:fldCharType="separate"/>
-      </w:r>
-      <w:r>
-        <w:rPr>
-          <w:noProof/>
-        </w:rPr>
-        <w:t>2</w:t>
-      </w:r>
-      <w:r>
-        <w:rPr>
-          <w:noProof/>
-        </w:rPr>
-        <w:fldChar w:fldCharType="end"/>
-      </w:r>
+      <w:fldSimple w:instr=" SEQ Figura \* ARABIC ">
+        <w:r>
+          <w:rPr>
+            <w:noProof/>
+          </w:rPr>
+          <w:t>2</w:t>
+        </w:r>
+      </w:fldSimple>
       <w:bookmarkEnd w:id="52"/>
       <w:r>
         <w:t>. Módulo de carga de las baterías</w:t>
@@ -21435,6 +21436,7 @@
       <w:r>
         <w:rPr>
           <w:rFonts w:ascii="Calibri" w:eastAsia="Calibri" w:hAnsi="Calibri" w:cs="Calibri"/>
+          <w:noProof/>
         </w:rPr>
         <w:drawing>
           <wp:inline distT="0" distB="0" distL="0" distR="0" wp14:anchorId="3DCD7352" wp14:editId="72A6FE33">
@@ -21485,14 +21487,27 @@
       <w:r>
         <w:t xml:space="preserve">Figura </w:t>
       </w:r>
-      <w:fldSimple w:instr=" SEQ Figura \* ARABIC ">
-        <w:r>
-          <w:rPr>
-            <w:noProof/>
-          </w:rPr>
-          <w:t>3</w:t>
-        </w:r>
-      </w:fldSimple>
+      <w:r>
+        <w:fldChar w:fldCharType="begin"/>
+      </w:r>
+      <w:r>
+        <w:instrText xml:space="preserve"> SEQ Figura \* ARABIC </w:instrText>
+      </w:r>
+      <w:r>
+        <w:fldChar w:fldCharType="separate"/>
+      </w:r>
+      <w:r>
+        <w:rPr>
+          <w:noProof/>
+        </w:rPr>
+        <w:t>3</w:t>
+      </w:r>
+      <w:r>
+        <w:rPr>
+          <w:noProof/>
+        </w:rPr>
+        <w:fldChar w:fldCharType="end"/>
+      </w:r>
       <w:bookmarkEnd w:id="54"/>
       <w:r>
         <w:t xml:space="preserve">. Configuración del </w:t>
@@ -22253,27 +22268,14 @@
       <w:r>
         <w:t xml:space="preserve">Figura </w:t>
       </w:r>
-      <w:r>
-        <w:fldChar w:fldCharType="begin"/>
-      </w:r>
-      <w:r>
-        <w:instrText xml:space="preserve"> SEQ Figura \* ARABIC </w:instrText>
-      </w:r>
-      <w:r>
-        <w:fldChar w:fldCharType="separate"/>
-      </w:r>
-      <w:r>
-        <w:rPr>
-          <w:noProof/>
-        </w:rPr>
-        <w:t>4</w:t>
-      </w:r>
-      <w:r>
-        <w:rPr>
-          <w:noProof/>
-        </w:rPr>
-        <w:fldChar w:fldCharType="end"/>
-      </w:r>
+      <w:fldSimple w:instr=" SEQ Figura \* ARABIC ">
+        <w:r>
+          <w:rPr>
+            <w:noProof/>
+          </w:rPr>
+          <w:t>4</w:t>
+        </w:r>
+      </w:fldSimple>
       <w:bookmarkEnd w:id="58"/>
       <w:r>
         <w:t>.</w:t>
@@ -22360,27 +22362,14 @@
       <w:r>
         <w:t xml:space="preserve">Figura </w:t>
       </w:r>
-      <w:r>
-        <w:fldChar w:fldCharType="begin"/>
-      </w:r>
-      <w:r>
-        <w:instrText xml:space="preserve"> SEQ Figura \* ARABIC </w:instrText>
-      </w:r>
-      <w:r>
-        <w:fldChar w:fldCharType="separate"/>
-      </w:r>
-      <w:r>
-        <w:rPr>
-          <w:noProof/>
-        </w:rPr>
-        <w:t>5</w:t>
-      </w:r>
-      <w:r>
-        <w:rPr>
-          <w:noProof/>
-        </w:rPr>
-        <w:fldChar w:fldCharType="end"/>
-      </w:r>
+      <w:fldSimple w:instr=" SEQ Figura \* ARABIC ">
+        <w:r>
+          <w:rPr>
+            <w:noProof/>
+          </w:rPr>
+          <w:t>5</w:t>
+        </w:r>
+      </w:fldSimple>
       <w:bookmarkEnd w:id="61"/>
       <w:r>
         <w:t>. Nodo con Esp32</w:t>
@@ -23066,27 +23055,14 @@
       <w:r>
         <w:t xml:space="preserve">Tabla </w:t>
       </w:r>
-      <w:r>
-        <w:fldChar w:fldCharType="begin"/>
-      </w:r>
-      <w:r>
-        <w:instrText xml:space="preserve"> SEQ Tabla \* ARABIC </w:instrText>
-      </w:r>
-      <w:r>
-        <w:fldChar w:fldCharType="separate"/>
-      </w:r>
-      <w:r>
-        <w:rPr>
-          <w:noProof/>
-        </w:rPr>
-        <w:t>1</w:t>
-      </w:r>
-      <w:r>
-        <w:rPr>
-          <w:noProof/>
-        </w:rPr>
-        <w:fldChar w:fldCharType="end"/>
-      </w:r>
+      <w:fldSimple w:instr=" SEQ Tabla \* ARABIC ">
+        <w:r>
+          <w:rPr>
+            <w:noProof/>
+          </w:rPr>
+          <w:t>1</w:t>
+        </w:r>
+      </w:fldSimple>
       <w:bookmarkEnd w:id="62"/>
       <w:r>
         <w:t>.</w:t>
@@ -23326,27 +23302,14 @@
       <w:r>
         <w:t xml:space="preserve">Tabla </w:t>
       </w:r>
-      <w:r>
-        <w:fldChar w:fldCharType="begin"/>
-      </w:r>
-      <w:r>
-        <w:instrText xml:space="preserve"> SEQ Tabla \* ARABIC </w:instrText>
-      </w:r>
-      <w:r>
-        <w:fldChar w:fldCharType="separate"/>
-      </w:r>
-      <w:r>
-        <w:rPr>
-          <w:noProof/>
-        </w:rPr>
-        <w:t>2</w:t>
-      </w:r>
-      <w:r>
-        <w:rPr>
-          <w:noProof/>
-        </w:rPr>
-        <w:fldChar w:fldCharType="end"/>
-      </w:r>
+      <w:fldSimple w:instr=" SEQ Tabla \* ARABIC ">
+        <w:r>
+          <w:rPr>
+            <w:noProof/>
+          </w:rPr>
+          <w:t>2</w:t>
+        </w:r>
+      </w:fldSimple>
       <w:bookmarkEnd w:id="65"/>
       <w:r>
         <w:t>. Pines actualizados del nodo Coordinador con Esp32</w:t>
@@ -23526,14 +23489,27 @@
       <w:r>
         <w:t xml:space="preserve">Figura </w:t>
       </w:r>
-      <w:fldSimple w:instr=" SEQ Figura \* ARABIC ">
-        <w:r>
-          <w:rPr>
-            <w:noProof/>
-          </w:rPr>
-          <w:t>6</w:t>
-        </w:r>
-      </w:fldSimple>
+      <w:r>
+        <w:fldChar w:fldCharType="begin"/>
+      </w:r>
+      <w:r>
+        <w:instrText xml:space="preserve"> SEQ Figura \* ARABIC </w:instrText>
+      </w:r>
+      <w:r>
+        <w:fldChar w:fldCharType="separate"/>
+      </w:r>
+      <w:r>
+        <w:rPr>
+          <w:noProof/>
+        </w:rPr>
+        <w:t>6</w:t>
+      </w:r>
+      <w:r>
+        <w:rPr>
+          <w:noProof/>
+        </w:rPr>
+        <w:fldChar w:fldCharType="end"/>
+      </w:r>
       <w:r>
         <w:t xml:space="preserve">. Regulador </w:t>
       </w:r>
@@ -23804,14 +23780,27 @@
       <w:r>
         <w:t xml:space="preserve">Figura </w:t>
       </w:r>
-      <w:fldSimple w:instr=" SEQ Figura \* ARABIC ">
-        <w:r>
-          <w:rPr>
-            <w:noProof/>
-          </w:rPr>
-          <w:t>7</w:t>
-        </w:r>
-      </w:fldSimple>
+      <w:r>
+        <w:fldChar w:fldCharType="begin"/>
+      </w:r>
+      <w:r>
+        <w:instrText xml:space="preserve"> SEQ Figura \* ARABIC </w:instrText>
+      </w:r>
+      <w:r>
+        <w:fldChar w:fldCharType="separate"/>
+      </w:r>
+      <w:r>
+        <w:rPr>
+          <w:noProof/>
+        </w:rPr>
+        <w:t>7</w:t>
+      </w:r>
+      <w:r>
+        <w:rPr>
+          <w:noProof/>
+        </w:rPr>
+        <w:fldChar w:fldCharType="end"/>
+      </w:r>
       <w:bookmarkEnd w:id="67"/>
       <w:r>
         <w:t xml:space="preserve">. Módulo </w:t>
@@ -24014,27 +24003,14 @@
       <w:r>
         <w:t xml:space="preserve">Figura </w:t>
       </w:r>
-      <w:r>
-        <w:fldChar w:fldCharType="begin"/>
-      </w:r>
-      <w:r>
-        <w:instrText xml:space="preserve"> SEQ Figura \* ARABIC </w:instrText>
-      </w:r>
-      <w:r>
-        <w:fldChar w:fldCharType="separate"/>
-      </w:r>
-      <w:r>
-        <w:rPr>
-          <w:noProof/>
-        </w:rPr>
-        <w:t>8</w:t>
-      </w:r>
-      <w:r>
-        <w:rPr>
-          <w:noProof/>
-        </w:rPr>
-        <w:fldChar w:fldCharType="end"/>
-      </w:r>
+      <w:fldSimple w:instr=" SEQ Figura \* ARABIC ">
+        <w:r>
+          <w:rPr>
+            <w:noProof/>
+          </w:rPr>
+          <w:t>8</w:t>
+        </w:r>
+      </w:fldSimple>
       <w:bookmarkEnd w:id="68"/>
       <w:r>
         <w:t>.</w:t>
@@ -24323,27 +24299,14 @@
       <w:r>
         <w:t xml:space="preserve">Figura </w:t>
       </w:r>
-      <w:r>
-        <w:fldChar w:fldCharType="begin"/>
-      </w:r>
-      <w:r>
-        <w:instrText xml:space="preserve"> SEQ Figura \* ARABIC </w:instrText>
-      </w:r>
-      <w:r>
-        <w:fldChar w:fldCharType="separate"/>
-      </w:r>
-      <w:r>
-        <w:rPr>
-          <w:noProof/>
-        </w:rPr>
-        <w:t>9</w:t>
-      </w:r>
-      <w:r>
-        <w:rPr>
-          <w:noProof/>
-        </w:rPr>
-        <w:fldChar w:fldCharType="end"/>
-      </w:r>
+      <w:fldSimple w:instr=" SEQ Figura \* ARABIC ">
+        <w:r>
+          <w:rPr>
+            <w:noProof/>
+          </w:rPr>
+          <w:t>9</w:t>
+        </w:r>
+      </w:fldSimple>
       <w:bookmarkEnd w:id="71"/>
       <w:r>
         <w:t>. Desfase de bits en código inicial</w:t>
@@ -25738,27 +25701,14 @@
       <w:r>
         <w:t xml:space="preserve">Figura </w:t>
       </w:r>
-      <w:r>
-        <w:fldChar w:fldCharType="begin"/>
-      </w:r>
-      <w:r>
-        <w:instrText xml:space="preserve"> SEQ Figura \* ARABIC </w:instrText>
-      </w:r>
-      <w:r>
-        <w:fldChar w:fldCharType="separate"/>
-      </w:r>
-      <w:r>
-        <w:rPr>
-          <w:noProof/>
-        </w:rPr>
-        <w:t>10</w:t>
-      </w:r>
-      <w:r>
-        <w:rPr>
-          <w:noProof/>
-        </w:rPr>
-        <w:fldChar w:fldCharType="end"/>
-      </w:r>
+      <w:fldSimple w:instr=" SEQ Figura \* ARABIC ">
+        <w:r>
+          <w:rPr>
+            <w:noProof/>
+          </w:rPr>
+          <w:t>10</w:t>
+        </w:r>
+      </w:fldSimple>
       <w:bookmarkEnd w:id="74"/>
       <w:r>
         <w:t>. Medición de consumo en estado de trabajo</w:t>
@@ -25857,44 +25807,176 @@
       <w:r>
         <w:t xml:space="preserve">Figura </w:t>
       </w:r>
-      <w:r>
-        <w:fldChar w:fldCharType="begin"/>
-      </w:r>
-      <w:r>
-        <w:instrText xml:space="preserve"> SEQ Figura \* ARABIC </w:instrText>
-      </w:r>
-      <w:r>
-        <w:fldChar w:fldCharType="separate"/>
+      <w:fldSimple w:instr=" SEQ Figura \* ARABIC ">
+        <w:r>
+          <w:rPr>
+            <w:noProof/>
+          </w:rPr>
+          <w:t>11</w:t>
+        </w:r>
+      </w:fldSimple>
+      <w:bookmarkEnd w:id="75"/>
+      <w:r>
+        <w:t xml:space="preserve">. Medición de consumo en estado de </w:t>
+      </w:r>
+      <w:proofErr w:type="spellStart"/>
+      <w:r>
+        <w:t>delay</w:t>
+      </w:r>
+      <w:proofErr w:type="spellEnd"/>
+      <w:r>
+        <w:t xml:space="preserve"> en el nodo sensor</w:t>
+      </w:r>
+    </w:p>
+    <w:p>
+      <w:r>
+        <w:br w:type="page"/>
+      </w:r>
+    </w:p>
+    <w:p>
+      <w:r>
+        <w:lastRenderedPageBreak/>
+        <w:br w:type="page"/>
+      </w:r>
+    </w:p>
+    <w:p>
+      <w:pPr>
+        <w:jc w:val="center"/>
+      </w:pPr>
+      <w:r>
+        <w:lastRenderedPageBreak/>
+        <w:drawing>
+          <wp:inline distT="0" distB="0" distL="0" distR="0" wp14:anchorId="62A98B8A" wp14:editId="1D5B1A3B">
+            <wp:extent cx="4391638" cy="2591162"/>
+            <wp:effectExtent l="0" t="0" r="0" b="0"/>
+            <wp:docPr id="13" name="Imagen 13"/>
+            <wp:cNvGraphicFramePr>
+              <a:graphicFrameLocks xmlns:a="http://schemas.openxmlformats.org/drawingml/2006/main" noChangeAspect="1"/>
+            </wp:cNvGraphicFramePr>
+            <a:graphic xmlns:a="http://schemas.openxmlformats.org/drawingml/2006/main">
+              <a:graphicData uri="http://schemas.openxmlformats.org/drawingml/2006/picture">
+                <pic:pic xmlns:pic="http://schemas.openxmlformats.org/drawingml/2006/picture">
+                  <pic:nvPicPr>
+                    <pic:cNvPr id="1" name=""/>
+                    <pic:cNvPicPr/>
+                  </pic:nvPicPr>
+                  <pic:blipFill>
+                    <a:blip r:embed="rId23"/>
+                    <a:stretch>
+                      <a:fillRect/>
+                    </a:stretch>
+                  </pic:blipFill>
+                  <pic:spPr>
+                    <a:xfrm>
+                      <a:off x="0" y="0"/>
+                      <a:ext cx="4391638" cy="2591162"/>
+                    </a:xfrm>
+                    <a:prstGeom prst="rect">
+                      <a:avLst/>
+                    </a:prstGeom>
+                  </pic:spPr>
+                </pic:pic>
+              </a:graphicData>
+            </a:graphic>
+          </wp:inline>
+        </w:drawing>
+      </w:r>
+    </w:p>
+    <w:p>
+      <w:pPr>
+        <w:jc w:val="center"/>
+      </w:pPr>
+      <w:r>
+        <w:t>CAMBIO EN LA FRECUENCIA DE 915 A 410 DEBIDO AL MODELO DEL MÓDULO DE RADIO</w:t>
+      </w:r>
+    </w:p>
+    <w:p>
+      <w:pPr>
+        <w:jc w:val="center"/>
+      </w:pPr>
+      <w:r>
+        <w:t>AUMENTÓ LA POTENCIA DE LA SEÑAL</w:t>
       </w:r>
       <w:r>
         <w:rPr>
           <w:noProof/>
         </w:rPr>
-        <w:t>11</w:t>
+        <w:drawing>
+          <wp:inline distT="0" distB="0" distL="0" distR="0" wp14:anchorId="3AFFF111" wp14:editId="07CFDA71">
+            <wp:extent cx="4771429" cy="1952381"/>
+            <wp:effectExtent l="0" t="0" r="0" b="0"/>
+            <wp:docPr id="14" name="Imagen 14"/>
+            <wp:cNvGraphicFramePr>
+              <a:graphicFrameLocks xmlns:a="http://schemas.openxmlformats.org/drawingml/2006/main" noChangeAspect="1"/>
+            </wp:cNvGraphicFramePr>
+            <a:graphic xmlns:a="http://schemas.openxmlformats.org/drawingml/2006/main">
+              <a:graphicData uri="http://schemas.openxmlformats.org/drawingml/2006/picture">
+                <pic:pic xmlns:pic="http://schemas.openxmlformats.org/drawingml/2006/picture">
+                  <pic:nvPicPr>
+                    <pic:cNvPr id="1" name=""/>
+                    <pic:cNvPicPr/>
+                  </pic:nvPicPr>
+                  <pic:blipFill>
+                    <a:blip r:embed="rId24"/>
+                    <a:stretch>
+                      <a:fillRect/>
+                    </a:stretch>
+                  </pic:blipFill>
+                  <pic:spPr>
+                    <a:xfrm>
+                      <a:off x="0" y="0"/>
+                      <a:ext cx="4771429" cy="1952381"/>
+                    </a:xfrm>
+                    <a:prstGeom prst="rect">
+                      <a:avLst/>
+                    </a:prstGeom>
+                  </pic:spPr>
+                </pic:pic>
+              </a:graphicData>
+            </a:graphic>
+          </wp:inline>
+        </w:drawing>
       </w:r>
       <w:r>
         <w:rPr>
           <w:noProof/>
         </w:rPr>
-        <w:fldChar w:fldCharType="end"/>
-      </w:r>
-      <w:bookmarkEnd w:id="75"/>
-      <w:r>
-        <w:t xml:space="preserve">. Medición de consumo en estado de </w:t>
-      </w:r>
-      <w:proofErr w:type="spellStart"/>
-      <w:r>
-        <w:t>delay</w:t>
-      </w:r>
-      <w:proofErr w:type="spellEnd"/>
-      <w:r>
-        <w:t xml:space="preserve"> en el nodo sensor</w:t>
-      </w:r>
-    </w:p>
-    <w:p>
-      <w:pPr>
-        <w:jc w:val="center"/>
-      </w:pPr>
+        <w:drawing>
+          <wp:inline distT="0" distB="0" distL="0" distR="0" wp14:anchorId="361454AE" wp14:editId="45015D45">
+            <wp:extent cx="4304762" cy="1219048"/>
+            <wp:effectExtent l="0" t="0" r="635" b="635"/>
+            <wp:docPr id="15" name="Imagen 15"/>
+            <wp:cNvGraphicFramePr>
+              <a:graphicFrameLocks xmlns:a="http://schemas.openxmlformats.org/drawingml/2006/main" noChangeAspect="1"/>
+            </wp:cNvGraphicFramePr>
+            <a:graphic xmlns:a="http://schemas.openxmlformats.org/drawingml/2006/main">
+              <a:graphicData uri="http://schemas.openxmlformats.org/drawingml/2006/picture">
+                <pic:pic xmlns:pic="http://schemas.openxmlformats.org/drawingml/2006/picture">
+                  <pic:nvPicPr>
+                    <pic:cNvPr id="1" name=""/>
+                    <pic:cNvPicPr/>
+                  </pic:nvPicPr>
+                  <pic:blipFill>
+                    <a:blip r:embed="rId25"/>
+                    <a:stretch>
+                      <a:fillRect/>
+                    </a:stretch>
+                  </pic:blipFill>
+                  <pic:spPr>
+                    <a:xfrm>
+                      <a:off x="0" y="0"/>
+                      <a:ext cx="4304762" cy="1219048"/>
+                    </a:xfrm>
+                    <a:prstGeom prst="rect">
+                      <a:avLst/>
+                    </a:prstGeom>
+                  </pic:spPr>
+                </pic:pic>
+              </a:graphicData>
+            </a:graphic>
+          </wp:inline>
+        </w:drawing>
+      </w:r>
       <w:r>
         <w:br w:type="page"/>
       </w:r>
@@ -27069,7 +27151,7 @@
                     <pic:cNvPicPr/>
                   </pic:nvPicPr>
                   <pic:blipFill>
-                    <a:blip r:embed="rId23" cstate="print">
+                    <a:blip r:embed="rId26" cstate="print">
                       <a:extLst>
                         <a:ext uri="{28A0092B-C50C-407E-A947-70E740481C1C}">
                           <a14:useLocalDpi xmlns:a14="http://schemas.microsoft.com/office/drawing/2010/main" val="0"/>
@@ -27127,7 +27209,7 @@
                     <pic:cNvPicPr/>
                   </pic:nvPicPr>
                   <pic:blipFill>
-                    <a:blip r:embed="rId24" cstate="print">
+                    <a:blip r:embed="rId27" cstate="print">
                       <a:extLst>
                         <a:ext uri="{28A0092B-C50C-407E-A947-70E740481C1C}">
                           <a14:useLocalDpi xmlns:a14="http://schemas.microsoft.com/office/drawing/2010/main" val="0"/>
@@ -27216,7 +27298,7 @@
                     <pic:cNvPicPr/>
                   </pic:nvPicPr>
                   <pic:blipFill>
-                    <a:blip r:embed="rId25" cstate="print">
+                    <a:blip r:embed="rId28" cstate="print">
                       <a:extLst>
                         <a:ext uri="{28A0092B-C50C-407E-A947-70E740481C1C}">
                           <a14:useLocalDpi xmlns:a14="http://schemas.microsoft.com/office/drawing/2010/main" val="0"/>
@@ -27359,8 +27441,8 @@
       </w:pPr>
     </w:p>
     <w:sectPr>
-      <w:headerReference w:type="default" r:id="rId26"/>
-      <w:footerReference w:type="default" r:id="rId27"/>
+      <w:headerReference w:type="default" r:id="rId29"/>
+      <w:footerReference w:type="default" r:id="rId30"/>
       <w:pgSz w:w="12240" w:h="15840" w:code="1"/>
       <w:pgMar w:top="1418" w:right="1701" w:bottom="1418" w:left="1701" w:header="709" w:footer="709" w:gutter="0"/>
       <w:cols w:space="708"/>
@@ -36510,6 +36592,7 @@
   <w:rsids>
     <w:rsidRoot w:val="00615CCB"/>
     <w:rsid w:val="00042CD1"/>
+    <w:rsid w:val="00044A52"/>
     <w:rsid w:val="0005026D"/>
     <w:rsid w:val="00142A4E"/>
     <w:rsid w:val="0015273B"/>
@@ -36522,6 +36605,7 @@
     <w:rsid w:val="005321F2"/>
     <w:rsid w:val="00543B29"/>
     <w:rsid w:val="00553ABD"/>
+    <w:rsid w:val="005724FF"/>
     <w:rsid w:val="005927AE"/>
     <w:rsid w:val="005B7AD3"/>
     <w:rsid w:val="005C7710"/>
@@ -37460,12 +37544,7 @@
 </file>
 
 <file path=customXml/item2.xml><?xml version="1.0" encoding="utf-8"?>
-<?mso-contentType ?>
-<FormTemplates xmlns="http://schemas.microsoft.com/sharepoint/v3/contenttype/forms">
-  <Display>DocumentLibraryForm</Display>
-  <Edit>DocumentLibraryForm</Edit>
-  <New>DocumentLibraryForm</New>
-</FormTemplates>
+<b:Sources xmlns:b="http://schemas.openxmlformats.org/officeDocument/2006/bibliography" xmlns="http://schemas.openxmlformats.org/officeDocument/2006/bibliography" SelectedStyle="\APASixthEditionOfficeOnline.xsl" StyleName="APA" Version="6"/>
 </file>
 
 <file path=customXml/item3.xml><?xml version="1.0" encoding="utf-8"?>
@@ -37672,7 +37751,12 @@
 </file>
 
 <file path=customXml/item4.xml><?xml version="1.0" encoding="utf-8"?>
-<b:Sources xmlns:b="http://schemas.openxmlformats.org/officeDocument/2006/bibliography" xmlns="http://schemas.openxmlformats.org/officeDocument/2006/bibliography" SelectedStyle="\APASixthEditionOfficeOnline.xsl" StyleName="APA" Version="6"/>
+<?mso-contentType ?>
+<FormTemplates xmlns="http://schemas.microsoft.com/sharepoint/v3/contenttype/forms">
+  <Display>DocumentLibraryForm</Display>
+  <Edit>DocumentLibraryForm</Edit>
+  <New>DocumentLibraryForm</New>
+</FormTemplates>
 </file>
 
 <file path=customXml/itemProps1.xml><?xml version="1.0" encoding="utf-8"?>
@@ -37686,9 +37770,9 @@
 </file>
 
 <file path=customXml/itemProps2.xml><?xml version="1.0" encoding="utf-8"?>
-<ds:datastoreItem xmlns:ds="http://schemas.openxmlformats.org/officeDocument/2006/customXml" ds:itemID="{FE0942EC-A40E-44AC-9920-726ADDB2DFE1}">
+<ds:datastoreItem xmlns:ds="http://schemas.openxmlformats.org/officeDocument/2006/customXml" ds:itemID="{A6CB3721-48FD-4DFF-A0A8-94C0F0ED1F70}">
   <ds:schemaRefs>
-    <ds:schemaRef ds:uri="http://schemas.microsoft.com/sharepoint/v3/contenttype/forms"/>
+    <ds:schemaRef ds:uri="http://schemas.openxmlformats.org/officeDocument/2006/bibliography"/>
   </ds:schemaRefs>
 </ds:datastoreItem>
 </file>
@@ -37713,9 +37797,9 @@
 </file>
 
 <file path=customXml/itemProps4.xml><?xml version="1.0" encoding="utf-8"?>
-<ds:datastoreItem xmlns:ds="http://schemas.openxmlformats.org/officeDocument/2006/customXml" ds:itemID="{A6CB3721-48FD-4DFF-A0A8-94C0F0ED1F70}">
+<ds:datastoreItem xmlns:ds="http://schemas.openxmlformats.org/officeDocument/2006/customXml" ds:itemID="{FE0942EC-A40E-44AC-9920-726ADDB2DFE1}">
   <ds:schemaRefs>
-    <ds:schemaRef ds:uri="http://schemas.openxmlformats.org/officeDocument/2006/bibliography"/>
+    <ds:schemaRef ds:uri="http://schemas.microsoft.com/sharepoint/v3/contenttype/forms"/>
   </ds:schemaRefs>
 </ds:datastoreItem>
 </file>
</xml_diff>